<commit_message>
Add stochastic simulation capabilities
</commit_message>
<xml_diff>
--- a/manuscript/notes_for_manuscript.docx
+++ b/manuscript/notes_for_manuscript.docx
@@ -8104,6 +8104,42 @@
                                         </m:r>
                                       </m:e>
                                     </m:d>
+                                    <m:d>
+                                      <m:dPr>
+                                        <m:ctrlPr>
+                                          <w:rPr>
+                                            <w:rFonts w:ascii="Cambria Math" w:hAnsi="Cambria Math"/>
+                                            <w:i/>
+                                          </w:rPr>
+                                        </m:ctrlPr>
+                                      </m:dPr>
+                                      <m:e>
+                                        <m:r>
+                                          <w:rPr>
+                                            <w:rFonts w:ascii="Cambria Math" w:hAnsi="Cambria Math"/>
+                                          </w:rPr>
+                                          <m:t xml:space="preserve">t </m:t>
+                                        </m:r>
+                                        <m:d>
+                                          <m:dPr>
+                                            <m:ctrlPr>
+                                              <w:rPr>
+                                                <w:rFonts w:ascii="Cambria Math" w:hAnsi="Cambria Math"/>
+                                                <w:i/>
+                                              </w:rPr>
+                                            </m:ctrlPr>
+                                          </m:dPr>
+                                          <m:e>
+                                            <m:r>
+                                              <w:rPr>
+                                                <w:rFonts w:ascii="Cambria Math" w:hAnsi="Cambria Math"/>
+                                              </w:rPr>
+                                              <m:t>mod T</m:t>
+                                            </m:r>
+                                          </m:e>
+                                        </m:d>
+                                      </m:e>
+                                    </m:d>
                                   </m:e>
                                 </m:d>
                               </m:e>
@@ -8116,53 +8152,10 @@
                                 </m:r>
                               </m:sup>
                             </m:sSup>
-                            <m:d>
-                              <m:dPr>
-                                <m:ctrlPr>
-                                  <w:rPr>
-                                    <w:rFonts w:ascii="Cambria Math" w:hAnsi="Cambria Math"/>
-                                    <w:i/>
-                                  </w:rPr>
-                                </m:ctrlPr>
-                              </m:dPr>
-                              <m:e>
-                                <m:r>
-                                  <w:rPr>
-                                    <w:rFonts w:ascii="Cambria Math" w:hAnsi="Cambria Math"/>
-                                  </w:rPr>
-                                  <m:t xml:space="preserve">t </m:t>
-                                </m:r>
-                                <m:d>
-                                  <m:dPr>
-                                    <m:ctrlPr>
-                                      <w:rPr>
-                                        <w:rFonts w:ascii="Cambria Math" w:hAnsi="Cambria Math"/>
-                                        <w:i/>
-                                      </w:rPr>
-                                    </m:ctrlPr>
-                                  </m:dPr>
-                                  <m:e>
-                                    <m:r>
-                                      <w:rPr>
-                                        <w:rFonts w:ascii="Cambria Math" w:hAnsi="Cambria Math"/>
-                                      </w:rPr>
-                                      <m:t>mod T</m:t>
-                                    </m:r>
-                                  </m:e>
-                                </m:d>
-                              </m:e>
-                            </m:d>
                           </m:e>
                         </m:nary>
                       </m:e>
-                      <m:sup>
-                        <m:r>
-                          <w:rPr>
-                            <w:rFonts w:ascii="Cambria Math" w:hAnsi="Cambria Math"/>
-                          </w:rPr>
-                          <m:t>b</m:t>
-                        </m:r>
-                      </m:sup>
+                      <m:sup/>
                     </m:sSup>
                     <m:r>
                       <w:rPr>
@@ -12301,7 +12294,19 @@
         <w:rPr>
           <w:rFonts w:ascii="Lato" w:hAnsi="Lato"/>
         </w:rPr>
-        <w:t xml:space="preserve">, which it is when either mortality is small relative to inter-rain interval length, or fecundity is high. The approximation is: </w:t>
+        <w:t xml:space="preserve">, which </w:t>
+      </w:r>
+      <w:r>
+        <w:rPr>
+          <w:rFonts w:ascii="Lato" w:hAnsi="Lato"/>
+        </w:rPr>
+        <w:t>is true</w:t>
+      </w:r>
+      <w:r>
+        <w:rPr>
+          <w:rFonts w:ascii="Lato" w:hAnsi="Lato"/>
+        </w:rPr>
+        <w:t xml:space="preserve"> when either mortality is small relative to inter-rain interval length, or fecundity is high. The approximation is: </w:t>
       </w:r>
     </w:p>
     <w:p>
@@ -15161,14 +15166,12 @@
         </w:rPr>
         <w:t xml:space="preserve">. </w:t>
       </w:r>
-      <w:proofErr w:type="gramStart"/>
-      <w:r>
-        <w:rPr>
-          <w:rFonts w:ascii="Lato" w:hAnsi="Lato"/>
-        </w:rPr>
-        <w:t>It is plain that once</w:t>
-      </w:r>
-      <w:proofErr w:type="gramEnd"/>
+      <w:r>
+        <w:rPr>
+          <w:rFonts w:ascii="Lato" w:hAnsi="Lato"/>
+        </w:rPr>
+        <w:t>Once</w:t>
+      </w:r>
       <w:r>
         <w:rPr>
           <w:rFonts w:ascii="Lato" w:hAnsi="Lato"/>
@@ -15187,7 +15190,21 @@
         <w:rPr>
           <w:rFonts w:ascii="Lato" w:hAnsi="Lato"/>
         </w:rPr>
-        <w:t xml:space="preserve"> is factored out from (22) it will cancel, making </w:t>
+        <w:t xml:space="preserve"> is factored out from (22) it will canc</w:t>
+      </w:r>
+      <w:proofErr w:type="spellStart"/>
+      <w:r>
+        <w:rPr>
+          <w:rFonts w:ascii="Lato" w:hAnsi="Lato"/>
+        </w:rPr>
+        <w:t>el</w:t>
+      </w:r>
+      <w:proofErr w:type="spellEnd"/>
+      <w:r>
+        <w:rPr>
+          <w:rFonts w:ascii="Lato" w:hAnsi="Lato"/>
+        </w:rPr>
+        <w:t xml:space="preserve">, making </w:t>
       </w:r>
       <m:oMath>
         <m:f>
@@ -15826,7 +15843,7 @@
         <w:rPr>
           <w:rFonts w:ascii="Lato" w:hAnsi="Lato"/>
         </w:rPr>
-        <w:t xml:space="preserve">As the storm size declines, this condition becomes more difficult to meet, early-phenology strategies become infeasible and diversity declines as a result. </w:t>
+        <w:t xml:space="preserve">As the storm size declines, this condition becomes more difficult to meet, early-phenology strategies become infeasible and diversity declines. </w:t>
       </w:r>
     </w:p>
     <w:p>
@@ -15868,6 +15885,1466 @@
           <w:rFonts w:ascii="Lato" w:hAnsi="Lato"/>
         </w:rPr>
       </w:pPr>
+      <w:r>
+        <w:rPr>
+          <w:rFonts w:ascii="Lato" w:hAnsi="Lato"/>
+          <w:b/>
+          <w:bCs/>
+        </w:rPr>
+        <w:t>Competition for light only</w:t>
+      </w:r>
+    </w:p>
+    <w:p>
+      <w:pPr>
+        <w:rPr>
+          <w:rFonts w:ascii="Lato" w:hAnsi="Lato"/>
+        </w:rPr>
+      </w:pPr>
+    </w:p>
+    <w:p>
+      <w:pPr>
+        <w:rPr>
+          <w:rFonts w:ascii="Lato" w:hAnsi="Lato"/>
+        </w:rPr>
+      </w:pPr>
+      <w:r>
+        <w:rPr>
+          <w:rFonts w:ascii="Lato" w:hAnsi="Lato"/>
+        </w:rPr>
+        <w:t xml:space="preserve">We model light competition among plants with shade tolerance </w:t>
+      </w:r>
+      <w:r>
+        <w:rPr>
+          <w:rFonts w:ascii="Lato" w:hAnsi="Lato"/>
+        </w:rPr>
+        <w:t>and without regular disturbance</w:t>
+      </w:r>
+      <w:r>
+        <w:rPr>
+          <w:rFonts w:ascii="Lato" w:hAnsi="Lato"/>
+        </w:rPr>
+        <w:t>––</w:t>
+      </w:r>
+      <w:r>
+        <w:rPr>
+          <w:rFonts w:ascii="Lato" w:hAnsi="Lato"/>
+        </w:rPr>
+        <w:softHyphen/>
+        <w:t>–</w:t>
+      </w:r>
+      <w:r>
+        <w:rPr>
+          <w:rFonts w:ascii="Lato" w:hAnsi="Lato"/>
+        </w:rPr>
+        <w:softHyphen/>
+      </w:r>
+      <w:r>
+        <w:rPr>
+          <w:rFonts w:ascii="Lato" w:hAnsi="Lato"/>
+        </w:rPr>
+        <w:softHyphen/>
+      </w:r>
+      <w:r>
+        <w:rPr>
+          <w:rFonts w:ascii="Lato" w:hAnsi="Lato"/>
+        </w:rPr>
+        <w:softHyphen/>
+      </w:r>
+      <w:r>
+        <w:rPr>
+          <w:rFonts w:ascii="Lato" w:hAnsi="Lato"/>
+        </w:rPr>
+        <w:t xml:space="preserve"> </w:t>
+      </w:r>
+    </w:p>
+    <w:p>
+      <w:pPr>
+        <w:rPr>
+          <w:rFonts w:ascii="Lato" w:hAnsi="Lato"/>
+        </w:rPr>
+      </w:pPr>
+    </w:p>
+    <w:p>
+      <w:pPr>
+        <w:rPr>
+          <w:rFonts w:ascii="Lato" w:hAnsi="Lato"/>
+          <w:i/>
+          <w:iCs/>
+        </w:rPr>
+      </w:pPr>
+      <w:r>
+        <w:rPr>
+          <w:rFonts w:ascii="Lato" w:hAnsi="Lato"/>
+          <w:i/>
+          <w:iCs/>
+        </w:rPr>
+        <w:t>Invasion into empty system</w:t>
+      </w:r>
+    </w:p>
+    <w:p>
+      <w:pPr>
+        <w:rPr>
+          <w:rFonts w:ascii="Lato" w:hAnsi="Lato"/>
+          <w:i/>
+          <w:iCs/>
+        </w:rPr>
+      </w:pPr>
+    </w:p>
+    <w:p>
+      <w:pPr>
+        <w:rPr>
+          <w:rFonts w:ascii="Lato" w:hAnsi="Lato"/>
+        </w:rPr>
+      </w:pPr>
+    </w:p>
+    <w:p>
+      <w:pPr>
+        <w:rPr>
+          <w:rFonts w:ascii="Lato" w:hAnsi="Lato"/>
+        </w:rPr>
+      </w:pPr>
+      <w:r>
+        <w:rPr>
+          <w:rFonts w:ascii="Lato" w:hAnsi="Lato"/>
+          <w:noProof/>
+        </w:rPr>
+        <w:lastRenderedPageBreak/>
+        <w:drawing>
+          <wp:inline distT="0" distB="0" distL="0" distR="0" wp14:anchorId="2E972321" wp14:editId="31D4FCA0">
+            <wp:extent cx="6858000" cy="4572000"/>
+            <wp:effectExtent l="0" t="0" r="0" b="0"/>
+            <wp:docPr id="157700322" name="Picture 1"/>
+            <wp:cNvGraphicFramePr>
+              <a:graphicFrameLocks xmlns:a="http://schemas.openxmlformats.org/drawingml/2006/main" noChangeAspect="1"/>
+            </wp:cNvGraphicFramePr>
+            <a:graphic xmlns:a="http://schemas.openxmlformats.org/drawingml/2006/main">
+              <a:graphicData uri="http://schemas.openxmlformats.org/drawingml/2006/picture">
+                <pic:pic xmlns:pic="http://schemas.openxmlformats.org/drawingml/2006/picture">
+                  <pic:nvPicPr>
+                    <pic:cNvPr id="157700322" name="Picture 157700322"/>
+                    <pic:cNvPicPr/>
+                  </pic:nvPicPr>
+                  <pic:blipFill>
+                    <a:blip r:embed="rId4">
+                      <a:extLst>
+                        <a:ext uri="{28A0092B-C50C-407E-A947-70E740481C1C}">
+                          <a14:useLocalDpi xmlns:a14="http://schemas.microsoft.com/office/drawing/2010/main" val="0"/>
+                        </a:ext>
+                      </a:extLst>
+                    </a:blip>
+                    <a:stretch>
+                      <a:fillRect/>
+                    </a:stretch>
+                  </pic:blipFill>
+                  <pic:spPr>
+                    <a:xfrm>
+                      <a:off x="0" y="0"/>
+                      <a:ext cx="6858000" cy="4572000"/>
+                    </a:xfrm>
+                    <a:prstGeom prst="rect">
+                      <a:avLst/>
+                    </a:prstGeom>
+                  </pic:spPr>
+                </pic:pic>
+              </a:graphicData>
+            </a:graphic>
+          </wp:inline>
+        </w:drawing>
+      </w:r>
+    </w:p>
+    <w:p>
+      <w:pPr>
+        <w:rPr>
+          <w:rFonts w:ascii="Lato" w:hAnsi="Lato"/>
+        </w:rPr>
+      </w:pPr>
+    </w:p>
+    <w:p>
+      <w:pPr>
+        <w:rPr>
+          <w:rFonts w:ascii="Lato" w:hAnsi="Lato"/>
+        </w:rPr>
+      </w:pPr>
+      <w:r>
+        <w:rPr>
+          <w:rFonts w:ascii="Lato" w:hAnsi="Lato"/>
+          <w:i/>
+          <w:iCs/>
+        </w:rPr>
+        <w:t xml:space="preserve">Equilibrium </w:t>
+      </w:r>
+    </w:p>
+    <w:p>
+      <w:pPr>
+        <w:rPr>
+          <w:rFonts w:ascii="Lato" w:hAnsi="Lato"/>
+        </w:rPr>
+      </w:pPr>
+    </w:p>
+    <w:p>
+      <w:pPr>
+        <w:rPr>
+          <w:rFonts w:ascii="Lato" w:hAnsi="Lato"/>
+          <w:i/>
+          <w:iCs/>
+        </w:rPr>
+      </w:pPr>
+      <w:r>
+        <w:rPr>
+          <w:rFonts w:ascii="Lato" w:hAnsi="Lato"/>
+          <w:i/>
+          <w:iCs/>
+        </w:rPr>
+        <w:t xml:space="preserve">Stability </w:t>
+      </w:r>
+    </w:p>
+    <w:p>
+      <w:pPr>
+        <w:rPr>
+          <w:rFonts w:ascii="Lato" w:hAnsi="Lato"/>
+          <w:i/>
+          <w:iCs/>
+        </w:rPr>
+      </w:pPr>
+    </w:p>
+    <w:p>
+      <w:pPr>
+        <w:rPr>
+          <w:rFonts w:ascii="Lato" w:hAnsi="Lato"/>
+          <w:i/>
+          <w:iCs/>
+        </w:rPr>
+      </w:pPr>
+      <w:r>
+        <w:rPr>
+          <w:rFonts w:ascii="Lato" w:hAnsi="Lato"/>
+          <w:i/>
+          <w:iCs/>
+        </w:rPr>
+        <w:t xml:space="preserve">Invasion of resident </w:t>
+      </w:r>
+      <w:proofErr w:type="spellStart"/>
+      <w:r>
+        <w:rPr>
+          <w:rFonts w:ascii="Lato" w:hAnsi="Lato"/>
+          <w:i/>
+          <w:iCs/>
+        </w:rPr>
+        <w:t>equilbrium</w:t>
+      </w:r>
+      <w:proofErr w:type="spellEnd"/>
+      <w:r>
+        <w:rPr>
+          <w:rFonts w:ascii="Lato" w:hAnsi="Lato"/>
+          <w:i/>
+          <w:iCs/>
+        </w:rPr>
+        <w:t xml:space="preserve"> </w:t>
+      </w:r>
+    </w:p>
+    <w:p>
+      <w:pPr>
+        <w:rPr>
+          <w:rFonts w:ascii="Lato" w:hAnsi="Lato"/>
+          <w:i/>
+          <w:iCs/>
+        </w:rPr>
+      </w:pPr>
+    </w:p>
+    <w:p>
+      <w:pPr>
+        <w:rPr>
+          <w:rFonts w:ascii="Lato" w:hAnsi="Lato"/>
+        </w:rPr>
+      </w:pPr>
+    </w:p>
+    <w:p>
+      <w:pPr>
+        <w:rPr>
+          <w:rFonts w:ascii="Lato" w:hAnsi="Lato"/>
+          <w:i/>
+          <w:iCs/>
+        </w:rPr>
+      </w:pPr>
+    </w:p>
+    <w:p>
+      <w:pPr>
+        <w:rPr>
+          <w:rFonts w:ascii="Lato" w:hAnsi="Lato"/>
+          <w:b/>
+          <w:bCs/>
+        </w:rPr>
+      </w:pPr>
+      <w:r>
+        <w:rPr>
+          <w:rFonts w:ascii="Lato" w:hAnsi="Lato"/>
+          <w:b/>
+          <w:bCs/>
+        </w:rPr>
+        <w:t>Competition for water and light</w:t>
+      </w:r>
+    </w:p>
+    <w:p>
+      <w:pPr>
+        <w:rPr>
+          <w:rFonts w:ascii="Lato" w:hAnsi="Lato"/>
+          <w:b/>
+          <w:bCs/>
+        </w:rPr>
+      </w:pPr>
+    </w:p>
+    <w:p>
+      <w:pPr>
+        <w:rPr>
+          <w:rFonts w:ascii="Lato" w:hAnsi="Lato"/>
+        </w:rPr>
+      </w:pPr>
+      <w:r>
+        <w:rPr>
+          <w:rFonts w:ascii="Lato" w:hAnsi="Lato"/>
+        </w:rPr>
+        <w:t xml:space="preserve">To include light </w:t>
+      </w:r>
+      <w:proofErr w:type="gramStart"/>
+      <w:r>
+        <w:rPr>
+          <w:rFonts w:ascii="Lato" w:hAnsi="Lato"/>
+        </w:rPr>
+        <w:t>competition</w:t>
+      </w:r>
+      <w:proofErr w:type="gramEnd"/>
+      <w:r>
+        <w:rPr>
+          <w:rFonts w:ascii="Lato" w:hAnsi="Lato"/>
+        </w:rPr>
+        <w:t xml:space="preserve"> we make use of the perfect plasticity approximation (PPA), described extensively in </w:t>
+      </w:r>
+      <w:proofErr w:type="spellStart"/>
+      <w:r>
+        <w:rPr>
+          <w:rFonts w:ascii="Lato" w:hAnsi="Lato"/>
+        </w:rPr>
+        <w:t>Strigul</w:t>
+      </w:r>
+      <w:proofErr w:type="spellEnd"/>
+      <w:r>
+        <w:rPr>
+          <w:rFonts w:ascii="Lato" w:hAnsi="Lato"/>
+        </w:rPr>
+        <w:t xml:space="preserve"> et al. 2008. We assume </w:t>
+      </w:r>
+      <w:proofErr w:type="gramStart"/>
+      <w:r>
+        <w:rPr>
+          <w:rFonts w:ascii="Lato" w:hAnsi="Lato"/>
+        </w:rPr>
+        <w:t>that</w:t>
+      </w:r>
+      <w:proofErr w:type="gramEnd"/>
+    </w:p>
+    <w:p>
+      <w:pPr>
+        <w:rPr>
+          <w:rFonts w:ascii="Lato" w:hAnsi="Lato"/>
+        </w:rPr>
+      </w:pPr>
+    </w:p>
+    <w:p>
+      <w:pPr>
+        <w:rPr>
+          <w:rFonts w:ascii="Lato" w:hAnsi="Lato"/>
+          <w:i/>
+          <w:iCs/>
+        </w:rPr>
+      </w:pPr>
+      <w:r>
+        <w:rPr>
+          <w:rFonts w:ascii="Lato" w:hAnsi="Lato"/>
+          <w:i/>
+          <w:iCs/>
+        </w:rPr>
+        <w:t>Invasion</w:t>
+      </w:r>
+    </w:p>
+    <w:p>
+      <w:pPr>
+        <w:rPr>
+          <w:rFonts w:ascii="Lato" w:hAnsi="Lato"/>
+          <w:i/>
+          <w:iCs/>
+        </w:rPr>
+      </w:pPr>
+    </w:p>
+    <w:p>
+      <w:pPr>
+        <w:rPr>
+          <w:rFonts w:ascii="Lato" w:hAnsi="Lato"/>
+        </w:rPr>
+      </w:pPr>
+      <w:r>
+        <w:rPr>
+          <w:rFonts w:ascii="Lato" w:hAnsi="Lato"/>
+        </w:rPr>
+        <w:t xml:space="preserve">An algorithm to determine coexisting subset of species: </w:t>
+      </w:r>
+    </w:p>
+    <w:p>
+      <w:pPr>
+        <w:rPr>
+          <w:rFonts w:ascii="Lato" w:hAnsi="Lato"/>
+        </w:rPr>
+      </w:pPr>
+    </w:p>
+    <w:p>
+      <w:pPr>
+        <w:rPr>
+          <w:rFonts w:ascii="Lato" w:hAnsi="Lato"/>
+        </w:rPr>
+      </w:pPr>
+      <w:r>
+        <w:rPr>
+          <w:rFonts w:ascii="Lato" w:hAnsi="Lato"/>
+        </w:rPr>
+        <w:t xml:space="preserve">1. Find latest feasible species: </w:t>
+      </w:r>
+    </w:p>
+    <w:p>
+      <w:pPr>
+        <w:rPr>
+          <w:rFonts w:ascii="Lato" w:hAnsi="Lato"/>
+        </w:rPr>
+      </w:pPr>
+    </w:p>
+    <w:p>
+      <w:pPr>
+        <w:rPr>
+          <w:rFonts w:ascii="Lato" w:hAnsi="Lato"/>
+        </w:rPr>
+      </w:pPr>
+    </w:p>
+    <w:p>
+      <w:pPr>
+        <w:rPr>
+          <w:rFonts w:ascii="Lato" w:hAnsi="Lato"/>
+        </w:rPr>
+      </w:pPr>
+      <w:r>
+        <w:rPr>
+          <w:rFonts w:ascii="Lato" w:hAnsi="Lato"/>
+        </w:rPr>
+        <w:t xml:space="preserve">To solve for </w:t>
+      </w:r>
+      <m:oMath>
+        <m:sSup>
+          <m:sSupPr>
+            <m:ctrlPr>
+              <w:rPr>
+                <w:rFonts w:ascii="Cambria Math" w:hAnsi="Cambria Math"/>
+                <w:i/>
+              </w:rPr>
+            </m:ctrlPr>
+          </m:sSupPr>
+          <m:e>
+            <m:r>
+              <w:rPr>
+                <w:rFonts w:ascii="Cambria Math" w:hAnsi="Cambria Math"/>
+              </w:rPr>
+              <m:t>x</m:t>
+            </m:r>
+          </m:e>
+          <m:sup>
+            <m:r>
+              <w:rPr>
+                <w:rFonts w:ascii="Cambria Math" w:hAnsi="Cambria Math"/>
+              </w:rPr>
+              <m:t>*</m:t>
+            </m:r>
+          </m:sup>
+        </m:sSup>
+      </m:oMath>
+      <w:r>
+        <w:rPr>
+          <w:rFonts w:ascii="Lato" w:hAnsi="Lato"/>
+        </w:rPr>
+        <w:t xml:space="preserve"> and </w:t>
+      </w:r>
+      <m:oMath>
+        <m:sSup>
+          <m:sSupPr>
+            <m:ctrlPr>
+              <w:rPr>
+                <w:rFonts w:ascii="Cambria Math" w:hAnsi="Cambria Math"/>
+                <w:i/>
+              </w:rPr>
+            </m:ctrlPr>
+          </m:sSupPr>
+          <m:e>
+            <m:r>
+              <w:rPr>
+                <w:rFonts w:ascii="Cambria Math" w:hAnsi="Cambria Math"/>
+              </w:rPr>
+              <m:t>g</m:t>
+            </m:r>
+          </m:e>
+          <m:sup>
+            <m:r>
+              <w:rPr>
+                <w:rFonts w:ascii="Cambria Math" w:hAnsi="Cambria Math"/>
+              </w:rPr>
+              <m:t>*</m:t>
+            </m:r>
+          </m:sup>
+        </m:sSup>
+      </m:oMath>
+      <w:r>
+        <w:rPr>
+          <w:rFonts w:ascii="Lato" w:hAnsi="Lato"/>
+        </w:rPr>
+        <w:t xml:space="preserve"> when canopy is closed but water still limiting:</w:t>
+      </w:r>
+    </w:p>
+    <w:p>
+      <w:pPr>
+        <w:rPr>
+          <w:rFonts w:ascii="Lato" w:hAnsi="Lato"/>
+        </w:rPr>
+      </w:pPr>
+    </w:p>
+    <w:p>
+      <w:pPr>
+        <w:rPr>
+          <w:rFonts w:ascii="Lato" w:hAnsi="Lato"/>
+        </w:rPr>
+      </w:pPr>
+      <w:r>
+        <w:rPr>
+          <w:rFonts w:ascii="Lato" w:hAnsi="Lato"/>
+        </w:rPr>
+        <w:t xml:space="preserve">Use the following system of </w:t>
+      </w:r>
+      <w:proofErr w:type="gramStart"/>
+      <w:r>
+        <w:rPr>
+          <w:rFonts w:ascii="Lato" w:hAnsi="Lato"/>
+        </w:rPr>
+        <w:t>equations</w:t>
+      </w:r>
+      <w:proofErr w:type="gramEnd"/>
+      <w:r>
+        <w:rPr>
+          <w:rFonts w:ascii="Lato" w:hAnsi="Lato"/>
+        </w:rPr>
+        <w:t xml:space="preserve"> </w:t>
+      </w:r>
+    </w:p>
+    <w:tbl>
+      <w:tblPr>
+        <w:tblStyle w:val="TableGrid"/>
+        <w:tblW w:w="5000" w:type="pct"/>
+        <w:tblBorders>
+          <w:top w:val="none" w:sz="0" w:space="0" w:color="auto"/>
+          <w:left w:val="none" w:sz="0" w:space="0" w:color="auto"/>
+          <w:bottom w:val="none" w:sz="0" w:space="0" w:color="auto"/>
+          <w:right w:val="none" w:sz="0" w:space="0" w:color="auto"/>
+          <w:insideH w:val="none" w:sz="0" w:space="0" w:color="auto"/>
+          <w:insideV w:val="none" w:sz="0" w:space="0" w:color="auto"/>
+        </w:tblBorders>
+        <w:tblLook w:val="04A0" w:firstRow="1" w:lastRow="0" w:firstColumn="1" w:lastColumn="0" w:noHBand="0" w:noVBand="1"/>
+      </w:tblPr>
+      <w:tblGrid>
+        <w:gridCol w:w="9988"/>
+        <w:gridCol w:w="812"/>
+      </w:tblGrid>
+      <w:tr>
+        <w:tc>
+          <w:tcPr>
+            <w:tcW w:w="4300" w:type="pct"/>
+          </w:tcPr>
+          <w:p>
+            <w:pPr>
+              <w:suppressLineNumbers/>
+              <w:rPr>
+                <w:rFonts w:ascii="Lato" w:hAnsi="Lato"/>
+              </w:rPr>
+            </w:pPr>
+            <m:oMathPara>
+              <m:oMath>
+                <m:r>
+                  <w:rPr>
+                    <w:rFonts w:ascii="Cambria Math" w:hAnsi="Cambria Math"/>
+                  </w:rPr>
+                  <w:lastRenderedPageBreak/>
+                  <m:t>1= f</m:t>
+                </m:r>
+                <m:nary>
+                  <m:naryPr>
+                    <m:limLoc m:val="undOvr"/>
+                    <m:ctrlPr>
+                      <w:rPr>
+                        <w:rFonts w:ascii="Cambria Math" w:hAnsi="Cambria Math"/>
+                        <w:i/>
+                      </w:rPr>
+                    </m:ctrlPr>
+                  </m:naryPr>
+                  <m:sub>
+                    <m:r>
+                      <w:rPr>
+                        <w:rFonts w:ascii="Cambria Math" w:hAnsi="Cambria Math"/>
+                      </w:rPr>
+                      <m:t>0</m:t>
+                    </m:r>
+                  </m:sub>
+                  <m:sup>
+                    <m:r>
+                      <w:rPr>
+                        <w:rFonts w:ascii="Cambria Math" w:hAnsi="Cambria Math"/>
+                      </w:rPr>
+                      <m:t>∞</m:t>
+                    </m:r>
+                  </m:sup>
+                  <m:e>
+                    <m:sSup>
+                      <m:sSupPr>
+                        <m:ctrlPr>
+                          <w:rPr>
+                            <w:rFonts w:ascii="Cambria Math" w:hAnsi="Cambria Math"/>
+                            <w:i/>
+                          </w:rPr>
+                        </m:ctrlPr>
+                      </m:sSupPr>
+                      <m:e>
+                        <m:r>
+                          <w:rPr>
+                            <w:rFonts w:ascii="Cambria Math" w:hAnsi="Cambria Math"/>
+                          </w:rPr>
+                          <m:t>e</m:t>
+                        </m:r>
+                      </m:e>
+                      <m:sup>
+                        <m:f>
+                          <m:fPr>
+                            <m:ctrlPr>
+                              <w:rPr>
+                                <w:rFonts w:ascii="Cambria Math" w:hAnsi="Cambria Math"/>
+                                <w:i/>
+                              </w:rPr>
+                            </m:ctrlPr>
+                          </m:fPr>
+                          <m:num>
+                            <m:r>
+                              <w:rPr>
+                                <w:rFonts w:ascii="Cambria Math" w:hAnsi="Cambria Math"/>
+                              </w:rPr>
+                              <m:t>-μ</m:t>
+                            </m:r>
+                            <m:sSup>
+                              <m:sSupPr>
+                                <m:ctrlPr>
+                                  <w:rPr>
+                                    <w:rFonts w:ascii="Cambria Math" w:hAnsi="Cambria Math"/>
+                                    <w:i/>
+                                  </w:rPr>
+                                </m:ctrlPr>
+                              </m:sSupPr>
+                              <m:e>
+                                <m:r>
+                                  <w:rPr>
+                                    <w:rFonts w:ascii="Cambria Math" w:hAnsi="Cambria Math"/>
+                                  </w:rPr>
+                                  <m:t>x</m:t>
+                                </m:r>
+                              </m:e>
+                              <m:sup>
+                                <m:r>
+                                  <w:rPr>
+                                    <w:rFonts w:ascii="Cambria Math" w:hAnsi="Cambria Math"/>
+                                  </w:rPr>
+                                  <m:t>*</m:t>
+                                </m:r>
+                              </m:sup>
+                            </m:sSup>
+                          </m:num>
+                          <m:den>
+                            <m:r>
+                              <w:rPr>
+                                <w:rFonts w:ascii="Cambria Math" w:hAnsi="Cambria Math"/>
+                              </w:rPr>
+                              <m:t>νg</m:t>
+                            </m:r>
+                          </m:den>
+                        </m:f>
+                      </m:sup>
+                    </m:sSup>
+                    <m:sSup>
+                      <m:sSupPr>
+                        <m:ctrlPr>
+                          <w:rPr>
+                            <w:rFonts w:ascii="Cambria Math" w:hAnsi="Cambria Math"/>
+                            <w:i/>
+                          </w:rPr>
+                        </m:ctrlPr>
+                      </m:sSupPr>
+                      <m:e>
+                        <m:r>
+                          <w:rPr>
+                            <w:rFonts w:ascii="Cambria Math" w:hAnsi="Cambria Math"/>
+                          </w:rPr>
+                          <m:t>e</m:t>
+                        </m:r>
+                      </m:e>
+                      <m:sup>
+                        <m:r>
+                          <w:rPr>
+                            <w:rFonts w:ascii="Cambria Math" w:hAnsi="Cambria Math"/>
+                          </w:rPr>
+                          <m:t>-μτ</m:t>
+                        </m:r>
+                      </m:sup>
+                    </m:sSup>
+                    <m:sSup>
+                      <m:sSupPr>
+                        <m:ctrlPr>
+                          <w:rPr>
+                            <w:rFonts w:ascii="Cambria Math" w:hAnsi="Cambria Math"/>
+                            <w:i/>
+                          </w:rPr>
+                        </m:ctrlPr>
+                      </m:sSupPr>
+                      <m:e>
+                        <m:d>
+                          <m:dPr>
+                            <m:ctrlPr>
+                              <w:rPr>
+                                <w:rFonts w:ascii="Cambria Math" w:hAnsi="Cambria Math"/>
+                                <w:i/>
+                              </w:rPr>
+                            </m:ctrlPr>
+                          </m:dPr>
+                          <m:e>
+                            <m:sSup>
+                              <m:sSupPr>
+                                <m:ctrlPr>
+                                  <w:rPr>
+                                    <w:rFonts w:ascii="Cambria Math" w:hAnsi="Cambria Math"/>
+                                    <w:i/>
+                                  </w:rPr>
+                                </m:ctrlPr>
+                              </m:sSupPr>
+                              <m:e>
+                                <m:r>
+                                  <w:rPr>
+                                    <w:rFonts w:ascii="Cambria Math" w:hAnsi="Cambria Math"/>
+                                  </w:rPr>
+                                  <m:t>x</m:t>
+                                </m:r>
+                              </m:e>
+                              <m:sup>
+                                <m:r>
+                                  <w:rPr>
+                                    <w:rFonts w:ascii="Cambria Math" w:hAnsi="Cambria Math"/>
+                                  </w:rPr>
+                                  <m:t>*</m:t>
+                                </m:r>
+                              </m:sup>
+                            </m:sSup>
+                            <m:r>
+                              <w:rPr>
+                                <w:rFonts w:ascii="Cambria Math" w:hAnsi="Cambria Math"/>
+                              </w:rPr>
+                              <m:t>+gτ</m:t>
+                            </m:r>
+                          </m:e>
+                        </m:d>
+                      </m:e>
+                      <m:sup>
+                        <m:r>
+                          <w:rPr>
+                            <w:rFonts w:ascii="Cambria Math" w:hAnsi="Cambria Math"/>
+                          </w:rPr>
+                          <m:t>b-1</m:t>
+                        </m:r>
+                      </m:sup>
+                    </m:sSup>
+                    <m:r>
+                      <w:rPr>
+                        <w:rFonts w:ascii="Cambria Math" w:hAnsi="Cambria Math"/>
+                      </w:rPr>
+                      <m:t>dτ</m:t>
+                    </m:r>
+                  </m:e>
+                </m:nary>
+              </m:oMath>
+            </m:oMathPara>
+          </w:p>
+        </w:tc>
+        <w:tc>
+          <w:tcPr>
+            <w:tcW w:w="350" w:type="pct"/>
+          </w:tcPr>
+          <w:p>
+            <w:pPr>
+              <w:pStyle w:val="Caption"/>
+              <w:jc w:val="right"/>
+              <w:rPr>
+                <w:rFonts w:ascii="Lato" w:hAnsi="Lato"/>
+                <w:i w:val="0"/>
+                <w:iCs w:val="0"/>
+                <w:sz w:val="24"/>
+                <w:szCs w:val="24"/>
+              </w:rPr>
+            </w:pPr>
+            <w:r>
+              <w:rPr>
+                <w:rFonts w:ascii="Lato" w:hAnsi="Lato"/>
+                <w:i w:val="0"/>
+                <w:iCs w:val="0"/>
+                <w:sz w:val="24"/>
+                <w:szCs w:val="24"/>
+              </w:rPr>
+              <w:t>(</w:t>
+            </w:r>
+            <w:r>
+              <w:rPr>
+                <w:rFonts w:ascii="Lato" w:hAnsi="Lato"/>
+                <w:i w:val="0"/>
+                <w:iCs w:val="0"/>
+                <w:sz w:val="24"/>
+                <w:szCs w:val="24"/>
+              </w:rPr>
+              <w:t>22</w:t>
+            </w:r>
+            <w:r>
+              <w:rPr>
+                <w:rFonts w:ascii="Lato" w:hAnsi="Lato"/>
+                <w:i w:val="0"/>
+                <w:iCs w:val="0"/>
+                <w:sz w:val="24"/>
+                <w:szCs w:val="24"/>
+              </w:rPr>
+              <w:t>)</w:t>
+            </w:r>
+          </w:p>
+        </w:tc>
+      </w:tr>
+    </w:tbl>
+    <w:p>
+      <w:pPr>
+        <w:rPr>
+          <w:rFonts w:ascii="Lato" w:hAnsi="Lato"/>
+        </w:rPr>
+      </w:pPr>
+    </w:p>
+    <w:p>
+      <w:pPr>
+        <w:rPr>
+          <w:rFonts w:ascii="Lato" w:hAnsi="Lato"/>
+        </w:rPr>
+      </w:pPr>
+    </w:p>
+    <w:p>
+      <w:pPr>
+        <w:rPr>
+          <w:rFonts w:ascii="Lato" w:hAnsi="Lato"/>
+        </w:rPr>
+      </w:pPr>
+    </w:p>
+    <w:tbl>
+      <w:tblPr>
+        <w:tblStyle w:val="TableGrid"/>
+        <w:tblW w:w="5000" w:type="pct"/>
+        <w:tblBorders>
+          <w:top w:val="none" w:sz="0" w:space="0" w:color="auto"/>
+          <w:left w:val="none" w:sz="0" w:space="0" w:color="auto"/>
+          <w:bottom w:val="none" w:sz="0" w:space="0" w:color="auto"/>
+          <w:right w:val="none" w:sz="0" w:space="0" w:color="auto"/>
+          <w:insideH w:val="none" w:sz="0" w:space="0" w:color="auto"/>
+          <w:insideV w:val="none" w:sz="0" w:space="0" w:color="auto"/>
+        </w:tblBorders>
+        <w:tblLook w:val="04A0" w:firstRow="1" w:lastRow="0" w:firstColumn="1" w:lastColumn="0" w:noHBand="0" w:noVBand="1"/>
+      </w:tblPr>
+      <w:tblGrid>
+        <w:gridCol w:w="9988"/>
+        <w:gridCol w:w="812"/>
+      </w:tblGrid>
+      <w:tr>
+        <w:tc>
+          <w:tcPr>
+            <w:tcW w:w="4300" w:type="pct"/>
+          </w:tcPr>
+          <w:p>
+            <w:pPr>
+              <w:suppressLineNumbers/>
+              <w:rPr>
+                <w:rFonts w:ascii="Lato" w:hAnsi="Lato"/>
+              </w:rPr>
+            </w:pPr>
+            <m:oMathPara>
+              <m:oMath>
+                <m:sSub>
+                  <m:sSubPr>
+                    <m:ctrlPr>
+                      <w:rPr>
+                        <w:rFonts w:ascii="Cambria Math" w:hAnsi="Cambria Math"/>
+                        <w:i/>
+                      </w:rPr>
+                    </m:ctrlPr>
+                  </m:sSubPr>
+                  <m:e>
+                    <m:r>
+                      <w:rPr>
+                        <w:rFonts w:ascii="Cambria Math" w:hAnsi="Cambria Math"/>
+                      </w:rPr>
+                      <m:t>w</m:t>
+                    </m:r>
+                  </m:e>
+                  <m:sub>
+                    <m:r>
+                      <w:rPr>
+                        <w:rFonts w:ascii="Cambria Math" w:hAnsi="Cambria Math"/>
+                      </w:rPr>
+                      <m:t>0</m:t>
+                    </m:r>
+                  </m:sub>
+                </m:sSub>
+                <m:r>
+                  <w:rPr>
+                    <w:rFonts w:ascii="Cambria Math" w:hAnsi="Cambria Math"/>
+                  </w:rPr>
+                  <m:t>-</m:t>
+                </m:r>
+                <m:sSubSup>
+                  <m:sSubSupPr>
+                    <m:ctrlPr>
+                      <w:rPr>
+                        <w:rFonts w:ascii="Cambria Math" w:hAnsi="Cambria Math"/>
+                        <w:i/>
+                      </w:rPr>
+                    </m:ctrlPr>
+                  </m:sSubSupPr>
+                  <m:e>
+                    <m:r>
+                      <w:rPr>
+                        <w:rFonts w:ascii="Cambria Math" w:hAnsi="Cambria Math"/>
+                      </w:rPr>
+                      <m:t>w</m:t>
+                    </m:r>
+                  </m:e>
+                  <m:sub>
+                    <m:r>
+                      <w:rPr>
+                        <w:rFonts w:ascii="Cambria Math" w:hAnsi="Cambria Math"/>
+                      </w:rPr>
+                      <m:t>1</m:t>
+                    </m:r>
+                  </m:sub>
+                  <m:sup>
+                    <m:r>
+                      <w:rPr>
+                        <w:rFonts w:ascii="Cambria Math" w:hAnsi="Cambria Math"/>
+                      </w:rPr>
+                      <m:t>*</m:t>
+                    </m:r>
+                  </m:sup>
+                </m:sSubSup>
+                <m:r>
+                  <w:rPr>
+                    <w:rFonts w:ascii="Cambria Math" w:hAnsi="Cambria Math"/>
+                  </w:rPr>
+                  <m:t>=</m:t>
+                </m:r>
+                <m:r>
+                  <w:rPr>
+                    <w:rFonts w:ascii="Cambria Math" w:hAnsi="Cambria Math"/>
+                  </w:rPr>
+                  <m:t>ϵ</m:t>
+                </m:r>
+                <m:f>
+                  <m:fPr>
+                    <m:ctrlPr>
+                      <w:rPr>
+                        <w:rFonts w:ascii="Cambria Math" w:hAnsi="Cambria Math"/>
+                        <w:i/>
+                      </w:rPr>
+                    </m:ctrlPr>
+                  </m:fPr>
+                  <m:num>
+                    <m:r>
+                      <w:rPr>
+                        <w:rFonts w:ascii="Cambria Math" w:hAnsi="Cambria Math"/>
+                      </w:rPr>
+                      <m:t>T</m:t>
+                    </m:r>
+                    <m:d>
+                      <m:dPr>
+                        <m:ctrlPr>
+                          <w:rPr>
+                            <w:rFonts w:ascii="Cambria Math" w:hAnsi="Cambria Math"/>
+                            <w:i/>
+                          </w:rPr>
+                        </m:ctrlPr>
+                      </m:dPr>
+                      <m:e>
+                        <m:r>
+                          <w:rPr>
+                            <w:rFonts w:ascii="Cambria Math" w:hAnsi="Cambria Math"/>
+                          </w:rPr>
+                          <m:t>g+</m:t>
+                        </m:r>
+                        <m:sSub>
+                          <m:sSubPr>
+                            <m:ctrlPr>
+                              <w:rPr>
+                                <w:rFonts w:ascii="Cambria Math" w:hAnsi="Cambria Math"/>
+                                <w:i/>
+                              </w:rPr>
+                            </m:ctrlPr>
+                          </m:sSubPr>
+                          <m:e>
+                            <m:r>
+                              <w:rPr>
+                                <w:rFonts w:ascii="Cambria Math" w:hAnsi="Cambria Math"/>
+                              </w:rPr>
+                              <m:t>c</m:t>
+                            </m:r>
+                          </m:e>
+                          <m:sub>
+                            <m:r>
+                              <w:rPr>
+                                <w:rFonts w:ascii="Cambria Math" w:hAnsi="Cambria Math"/>
+                              </w:rPr>
+                              <m:t>1</m:t>
+                            </m:r>
+                          </m:sub>
+                        </m:sSub>
+                      </m:e>
+                    </m:d>
+                  </m:num>
+                  <m:den>
+                    <m:r>
+                      <w:rPr>
+                        <w:rFonts w:ascii="Cambria Math" w:hAnsi="Cambria Math"/>
+                      </w:rPr>
+                      <m:t>(</m:t>
+                    </m:r>
+                    <m:sSub>
+                      <m:sSubPr>
+                        <m:ctrlPr>
+                          <w:rPr>
+                            <w:rFonts w:ascii="Cambria Math" w:hAnsi="Cambria Math"/>
+                            <w:i/>
+                          </w:rPr>
+                        </m:ctrlPr>
+                      </m:sSubPr>
+                      <m:e>
+                        <m:r>
+                          <w:rPr>
+                            <w:rFonts w:ascii="Cambria Math" w:hAnsi="Cambria Math"/>
+                          </w:rPr>
+                          <m:t>c</m:t>
+                        </m:r>
+                      </m:e>
+                      <m:sub>
+                        <m:r>
+                          <w:rPr>
+                            <w:rFonts w:ascii="Cambria Math" w:hAnsi="Cambria Math"/>
+                          </w:rPr>
+                          <m:t>1</m:t>
+                        </m:r>
+                      </m:sub>
+                    </m:sSub>
+                    <m:r>
+                      <w:rPr>
+                        <w:rFonts w:ascii="Cambria Math" w:hAnsi="Cambria Math"/>
+                      </w:rPr>
+                      <m:t>+</m:t>
+                    </m:r>
+                    <m:sSub>
+                      <m:sSubPr>
+                        <m:ctrlPr>
+                          <w:rPr>
+                            <w:rFonts w:ascii="Cambria Math" w:hAnsi="Cambria Math"/>
+                            <w:i/>
+                          </w:rPr>
+                        </m:ctrlPr>
+                      </m:sSubPr>
+                      <m:e>
+                        <m:r>
+                          <w:rPr>
+                            <w:rFonts w:ascii="Cambria Math" w:hAnsi="Cambria Math"/>
+                          </w:rPr>
+                          <m:t>c</m:t>
+                        </m:r>
+                      </m:e>
+                      <m:sub>
+                        <m:r>
+                          <w:rPr>
+                            <w:rFonts w:ascii="Cambria Math" w:hAnsi="Cambria Math"/>
+                          </w:rPr>
+                          <m:t>2</m:t>
+                        </m:r>
+                      </m:sub>
+                    </m:sSub>
+                    <m:r>
+                      <w:rPr>
+                        <w:rFonts w:ascii="Cambria Math" w:hAnsi="Cambria Math"/>
+                      </w:rPr>
+                      <m:t>)</m:t>
+                    </m:r>
+                  </m:den>
+                </m:f>
+                <m:r>
+                  <w:rPr>
+                    <w:rFonts w:ascii="Cambria Math" w:hAnsi="Cambria Math"/>
+                  </w:rPr>
+                  <m:t xml:space="preserve"> f</m:t>
+                </m:r>
+                <m:nary>
+                  <m:naryPr>
+                    <m:limLoc m:val="undOvr"/>
+                    <m:ctrlPr>
+                      <w:rPr>
+                        <w:rFonts w:ascii="Cambria Math" w:hAnsi="Cambria Math"/>
+                        <w:i/>
+                      </w:rPr>
+                    </m:ctrlPr>
+                  </m:naryPr>
+                  <m:sub>
+                    <m:r>
+                      <w:rPr>
+                        <w:rFonts w:ascii="Cambria Math" w:hAnsi="Cambria Math"/>
+                      </w:rPr>
+                      <m:t>0</m:t>
+                    </m:r>
+                  </m:sub>
+                  <m:sup>
+                    <m:sSup>
+                      <m:sSupPr>
+                        <m:ctrlPr>
+                          <w:rPr>
+                            <w:rFonts w:ascii="Cambria Math" w:hAnsi="Cambria Math"/>
+                            <w:i/>
+                          </w:rPr>
+                        </m:ctrlPr>
+                      </m:sSupPr>
+                      <m:e>
+                        <m:r>
+                          <w:rPr>
+                            <w:rFonts w:ascii="Cambria Math" w:hAnsi="Cambria Math"/>
+                          </w:rPr>
+                          <m:t>x</m:t>
+                        </m:r>
+                      </m:e>
+                      <m:sup>
+                        <m:r>
+                          <w:rPr>
+                            <w:rFonts w:ascii="Cambria Math" w:hAnsi="Cambria Math"/>
+                          </w:rPr>
+                          <m:t>*</m:t>
+                        </m:r>
+                      </m:sup>
+                    </m:sSup>
+                  </m:sup>
+                  <m:e>
+                    <m:sSup>
+                      <m:sSupPr>
+                        <m:ctrlPr>
+                          <w:rPr>
+                            <w:rFonts w:ascii="Cambria Math" w:hAnsi="Cambria Math"/>
+                            <w:i/>
+                          </w:rPr>
+                        </m:ctrlPr>
+                      </m:sSupPr>
+                      <m:e>
+                        <m:r>
+                          <w:rPr>
+                            <w:rFonts w:ascii="Cambria Math" w:hAnsi="Cambria Math"/>
+                          </w:rPr>
+                          <m:t>e</m:t>
+                        </m:r>
+                      </m:e>
+                      <m:sup>
+                        <m:r>
+                          <w:rPr>
+                            <w:rFonts w:ascii="Cambria Math" w:hAnsi="Cambria Math"/>
+                          </w:rPr>
+                          <m:t>-</m:t>
+                        </m:r>
+                        <m:f>
+                          <m:fPr>
+                            <m:ctrlPr>
+                              <w:rPr>
+                                <w:rFonts w:ascii="Cambria Math" w:hAnsi="Cambria Math"/>
+                                <w:i/>
+                              </w:rPr>
+                            </m:ctrlPr>
+                          </m:fPr>
+                          <m:num>
+                            <m:r>
+                              <w:rPr>
+                                <w:rFonts w:ascii="Cambria Math" w:hAnsi="Cambria Math"/>
+                              </w:rPr>
+                              <m:t>μx</m:t>
+                            </m:r>
+                          </m:num>
+                          <m:den>
+                            <m:r>
+                              <w:rPr>
+                                <w:rFonts w:ascii="Cambria Math" w:hAnsi="Cambria Math"/>
+                              </w:rPr>
+                              <m:t>νg</m:t>
+                            </m:r>
+                          </m:den>
+                        </m:f>
+                      </m:sup>
+                    </m:sSup>
+                    <m:sSup>
+                      <m:sSupPr>
+                        <m:ctrlPr>
+                          <w:rPr>
+                            <w:rFonts w:ascii="Cambria Math" w:hAnsi="Cambria Math"/>
+                            <w:i/>
+                          </w:rPr>
+                        </m:ctrlPr>
+                      </m:sSupPr>
+                      <m:e>
+                        <m:r>
+                          <w:rPr>
+                            <w:rFonts w:ascii="Cambria Math" w:hAnsi="Cambria Math"/>
+                          </w:rPr>
+                          <m:t>x</m:t>
+                        </m:r>
+                      </m:e>
+                      <m:sup>
+                        <m:r>
+                          <w:rPr>
+                            <w:rFonts w:ascii="Cambria Math" w:hAnsi="Cambria Math"/>
+                          </w:rPr>
+                          <m:t>b-1</m:t>
+                        </m:r>
+                      </m:sup>
+                    </m:sSup>
+                    <m:r>
+                      <w:rPr>
+                        <w:rFonts w:ascii="Cambria Math" w:hAnsi="Cambria Math"/>
+                      </w:rPr>
+                      <m:t>dτ</m:t>
+                    </m:r>
+                  </m:e>
+                </m:nary>
+              </m:oMath>
+            </m:oMathPara>
+          </w:p>
+        </w:tc>
+        <w:tc>
+          <w:tcPr>
+            <w:tcW w:w="350" w:type="pct"/>
+          </w:tcPr>
+          <w:p>
+            <w:pPr>
+              <w:pStyle w:val="Caption"/>
+              <w:jc w:val="right"/>
+              <w:rPr>
+                <w:rFonts w:ascii="Lato" w:hAnsi="Lato"/>
+                <w:i w:val="0"/>
+                <w:iCs w:val="0"/>
+                <w:sz w:val="24"/>
+                <w:szCs w:val="24"/>
+              </w:rPr>
+            </w:pPr>
+            <w:r>
+              <w:rPr>
+                <w:rFonts w:ascii="Lato" w:hAnsi="Lato"/>
+                <w:i w:val="0"/>
+                <w:iCs w:val="0"/>
+                <w:sz w:val="24"/>
+                <w:szCs w:val="24"/>
+              </w:rPr>
+              <w:t>(</w:t>
+            </w:r>
+            <w:r>
+              <w:rPr>
+                <w:rFonts w:ascii="Lato" w:hAnsi="Lato"/>
+                <w:i w:val="0"/>
+                <w:iCs w:val="0"/>
+                <w:sz w:val="24"/>
+                <w:szCs w:val="24"/>
+              </w:rPr>
+              <w:t>22</w:t>
+            </w:r>
+            <w:r>
+              <w:rPr>
+                <w:rFonts w:ascii="Lato" w:hAnsi="Lato"/>
+                <w:i w:val="0"/>
+                <w:iCs w:val="0"/>
+                <w:sz w:val="24"/>
+                <w:szCs w:val="24"/>
+              </w:rPr>
+              <w:t>)</w:t>
+            </w:r>
+          </w:p>
+        </w:tc>
+      </w:tr>
+    </w:tbl>
+    <w:p>
+      <w:pPr>
+        <w:rPr>
+          <w:rFonts w:ascii="Lato" w:hAnsi="Lato"/>
+        </w:rPr>
+      </w:pPr>
+    </w:p>
+    <w:p>
+      <w:pPr>
+        <w:rPr>
+          <w:rFonts w:ascii="Lato" w:hAnsi="Lato"/>
+        </w:rPr>
+      </w:pPr>
+    </w:p>
+    <w:p>
+      <w:pPr>
+        <w:rPr>
+          <w:rFonts w:ascii="Lato" w:hAnsi="Lato"/>
+        </w:rPr>
+      </w:pPr>
+    </w:p>
+    <w:p>
+      <w:pPr>
+        <w:rPr>
+          <w:rFonts w:ascii="Lato" w:hAnsi="Lato"/>
+        </w:rPr>
+      </w:pPr>
+    </w:p>
+    <w:p>
+      <w:pPr>
+        <w:rPr>
+          <w:rFonts w:ascii="Lato" w:hAnsi="Lato"/>
+          <w:i/>
+          <w:iCs/>
+        </w:rPr>
+      </w:pPr>
+      <w:r>
+        <w:rPr>
+          <w:rFonts w:ascii="Lato" w:hAnsi="Lato"/>
+          <w:i/>
+          <w:iCs/>
+        </w:rPr>
+        <w:t>Simulator</w:t>
+      </w:r>
+    </w:p>
+    <w:p>
+      <w:pPr>
+        <w:rPr>
+          <w:rFonts w:ascii="Lato" w:hAnsi="Lato"/>
+        </w:rPr>
+      </w:pPr>
+    </w:p>
+    <w:p>
+      <w:pPr>
+        <w:rPr>
+          <w:rFonts w:ascii="Lato" w:hAnsi="Lato"/>
+        </w:rPr>
+      </w:pPr>
+      <w:r>
+        <w:rPr>
+          <w:rFonts w:ascii="Lato" w:hAnsi="Lato"/>
+          <w:noProof/>
+        </w:rPr>
+        <w:drawing>
+          <wp:inline distT="0" distB="0" distL="0" distR="0" wp14:anchorId="612C0349" wp14:editId="3FA50ED2">
+            <wp:extent cx="6858000" cy="4883150"/>
+            <wp:effectExtent l="0" t="0" r="0" b="6350"/>
+            <wp:docPr id="127478681" name="Picture 5" descr="A diagram of different types of water strategies&#10;&#10;Description automatically generated"/>
+            <wp:cNvGraphicFramePr>
+              <a:graphicFrameLocks xmlns:a="http://schemas.openxmlformats.org/drawingml/2006/main" noChangeAspect="1"/>
+            </wp:cNvGraphicFramePr>
+            <a:graphic xmlns:a="http://schemas.openxmlformats.org/drawingml/2006/main">
+              <a:graphicData uri="http://schemas.openxmlformats.org/drawingml/2006/picture">
+                <pic:pic xmlns:pic="http://schemas.openxmlformats.org/drawingml/2006/picture">
+                  <pic:nvPicPr>
+                    <pic:cNvPr id="127478681" name="Picture 5" descr="A diagram of different types of water strategies&#10;&#10;Description automatically generated"/>
+                    <pic:cNvPicPr/>
+                  </pic:nvPicPr>
+                  <pic:blipFill>
+                    <a:blip r:embed="rId5" cstate="print">
+                      <a:extLst>
+                        <a:ext uri="{28A0092B-C50C-407E-A947-70E740481C1C}">
+                          <a14:useLocalDpi xmlns:a14="http://schemas.microsoft.com/office/drawing/2010/main" val="0"/>
+                        </a:ext>
+                      </a:extLst>
+                    </a:blip>
+                    <a:stretch>
+                      <a:fillRect/>
+                    </a:stretch>
+                  </pic:blipFill>
+                  <pic:spPr>
+                    <a:xfrm>
+                      <a:off x="0" y="0"/>
+                      <a:ext cx="6858000" cy="4883150"/>
+                    </a:xfrm>
+                    <a:prstGeom prst="rect">
+                      <a:avLst/>
+                    </a:prstGeom>
+                  </pic:spPr>
+                </pic:pic>
+              </a:graphicData>
+            </a:graphic>
+          </wp:inline>
+        </w:drawing>
+      </w:r>
+    </w:p>
+    <w:p>
+      <w:pPr>
+        <w:rPr>
+          <w:rFonts w:ascii="Lato" w:hAnsi="Lato"/>
+        </w:rPr>
+      </w:pPr>
+      <w:r>
+        <w:rPr>
+          <w:rFonts w:ascii="Lato" w:hAnsi="Lato"/>
+          <w:noProof/>
+        </w:rPr>
+        <w:lastRenderedPageBreak/>
+        <w:drawing>
+          <wp:inline distT="0" distB="0" distL="0" distR="0" wp14:anchorId="5B1C1565" wp14:editId="588B5359">
+            <wp:extent cx="6858000" cy="4961255"/>
+            <wp:effectExtent l="0" t="0" r="0" b="4445"/>
+            <wp:docPr id="1904547241" name="Picture 6" descr="A diagram of different types of water strategies&#10;&#10;Description automatically generated"/>
+            <wp:cNvGraphicFramePr>
+              <a:graphicFrameLocks xmlns:a="http://schemas.openxmlformats.org/drawingml/2006/main" noChangeAspect="1"/>
+            </wp:cNvGraphicFramePr>
+            <a:graphic xmlns:a="http://schemas.openxmlformats.org/drawingml/2006/main">
+              <a:graphicData uri="http://schemas.openxmlformats.org/drawingml/2006/picture">
+                <pic:pic xmlns:pic="http://schemas.openxmlformats.org/drawingml/2006/picture">
+                  <pic:nvPicPr>
+                    <pic:cNvPr id="1904547241" name="Picture 6" descr="A diagram of different types of water strategies&#10;&#10;Description automatically generated"/>
+                    <pic:cNvPicPr/>
+                  </pic:nvPicPr>
+                  <pic:blipFill>
+                    <a:blip r:embed="rId6" cstate="print">
+                      <a:extLst>
+                        <a:ext uri="{28A0092B-C50C-407E-A947-70E740481C1C}">
+                          <a14:useLocalDpi xmlns:a14="http://schemas.microsoft.com/office/drawing/2010/main" val="0"/>
+                        </a:ext>
+                      </a:extLst>
+                    </a:blip>
+                    <a:stretch>
+                      <a:fillRect/>
+                    </a:stretch>
+                  </pic:blipFill>
+                  <pic:spPr>
+                    <a:xfrm>
+                      <a:off x="0" y="0"/>
+                      <a:ext cx="6858000" cy="4961255"/>
+                    </a:xfrm>
+                    <a:prstGeom prst="rect">
+                      <a:avLst/>
+                    </a:prstGeom>
+                  </pic:spPr>
+                </pic:pic>
+              </a:graphicData>
+            </a:graphic>
+          </wp:inline>
+        </w:drawing>
+      </w:r>
     </w:p>
     <w:sectPr>
       <w:pgSz w:w="12240" w:h="15840"/>

</xml_diff>